<commit_message>
really finalizing rate writeup
</commit_message>
<xml_diff>
--- a/docs/GIS_Methods/tech_writeup_rates/urdb_rates_notes_2015_05_29.docx
+++ b/docs/GIS_Methods/tech_writeup_rates/urdb_rates_notes_2015_05_29.docx
@@ -29,21 +29,7 @@
         <w:rPr>
           <w:b/>
         </w:rPr>
-        <w:t xml:space="preserve">Retail Electric Rate Data in the </w:t>
-      </w:r>
-      <w:proofErr w:type="spellStart"/>
-      <w:r>
-        <w:rPr>
-          <w:b/>
-        </w:rPr>
-        <w:t>dWind</w:t>
-      </w:r>
-      <w:proofErr w:type="spellEnd"/>
-      <w:r>
-        <w:rPr>
-          <w:b/>
-        </w:rPr>
-        <w:t xml:space="preserve"> Model</w:t>
+        <w:t>Retail Electric Rate Data in the dWind Model</w:t>
       </w:r>
     </w:p>
     <w:p>
@@ -104,15 +90,7 @@
         <w:t>T</w:t>
       </w:r>
       <w:r>
-        <w:t xml:space="preserve">o estimate the value of distributed wind systems to prospective customers, the </w:t>
-      </w:r>
-      <w:proofErr w:type="spellStart"/>
-      <w:r>
-        <w:t>dWind</w:t>
-      </w:r>
-      <w:proofErr w:type="spellEnd"/>
-      <w:r>
-        <w:t xml:space="preserve"> model calculates the electricity </w:t>
+        <w:t xml:space="preserve">o estimate the value of distributed wind systems to prospective customers, the dWind model calculates the electricity </w:t>
       </w:r>
       <w:r>
         <w:t xml:space="preserve">bills </w:t>
@@ -136,15 +114,7 @@
         <w:t xml:space="preserve"> r</w:t>
       </w:r>
       <w:r>
-        <w:t xml:space="preserve">etail electric rates. Users of the </w:t>
-      </w:r>
-      <w:proofErr w:type="spellStart"/>
-      <w:r>
-        <w:t>dWind</w:t>
-      </w:r>
-      <w:proofErr w:type="spellEnd"/>
-      <w:r>
-        <w:t xml:space="preserve"> model are able to select from three types of retail rate structures to model: </w:t>
+        <w:t xml:space="preserve">etail electric rates. Users of the dWind model are able to select from three types of retail rate structures to model: </w:t>
       </w:r>
       <w:r>
         <w:t>real-world tariffs</w:t>
@@ -153,15 +123,7 @@
         <w:t xml:space="preserve"> based on the Utility Rate Database</w:t>
       </w:r>
       <w:r>
-        <w:t xml:space="preserve"> (</w:t>
-      </w:r>
-      <w:proofErr w:type="spellStart"/>
-      <w:r>
-        <w:t>OpenEI</w:t>
-      </w:r>
-      <w:proofErr w:type="spellEnd"/>
-      <w:r>
-        <w:t xml:space="preserve"> 2015)</w:t>
+        <w:t xml:space="preserve"> (OpenEI 2015)</w:t>
       </w:r>
       <w:r>
         <w:t xml:space="preserve">, </w:t>
@@ -248,13 +210,8 @@
         <w:t xml:space="preserve"> </w:t>
       </w:r>
       <w:r>
-        <w:t xml:space="preserve">rate structures in </w:t>
-      </w:r>
-      <w:proofErr w:type="spellStart"/>
-      <w:r>
-        <w:t>dWind</w:t>
-      </w:r>
-      <w:proofErr w:type="spellEnd"/>
+        <w:t>rate structures in dWind</w:t>
+      </w:r>
       <w:r>
         <w:t xml:space="preserve"> are </w:t>
       </w:r>
@@ -265,15 +222,7 @@
         <w:t xml:space="preserve"> data from the Utility Rate Database (URDB)</w:t>
       </w:r>
       <w:r>
-        <w:t xml:space="preserve"> (</w:t>
-      </w:r>
-      <w:proofErr w:type="spellStart"/>
-      <w:r>
-        <w:t>OpenEI</w:t>
-      </w:r>
-      <w:proofErr w:type="spellEnd"/>
-      <w:r>
-        <w:t xml:space="preserve"> 2015</w:t>
+        <w:t xml:space="preserve"> (OpenEI 2015</w:t>
       </w:r>
       <w:r>
         <w:t>b</w:t>
@@ -285,15 +234,7 @@
         <w:t xml:space="preserve">. </w:t>
       </w:r>
       <w:r>
-        <w:t>The URDB is a free source for actual rate data for utilities across the US. URDB data collection is funded by the Department of Energy and performed by Illinois State University (ISU) (</w:t>
-      </w:r>
-      <w:proofErr w:type="spellStart"/>
-      <w:r>
-        <w:t>OpenEI</w:t>
-      </w:r>
-      <w:proofErr w:type="spellEnd"/>
-      <w:r>
-        <w:t xml:space="preserve"> 2015</w:t>
+        <w:t>The URDB is a free source for actual rate data for utilities across the US. URDB data collection is funded by the Department of Energy and performed by Illinois State University (ISU) (OpenEI 2015</w:t>
       </w:r>
       <w:r>
         <w:t>a</w:t>
@@ -308,15 +249,7 @@
         <w:t xml:space="preserve">e of most of the US (Figure 1). It therefore </w:t>
       </w:r>
       <w:r>
-        <w:t xml:space="preserve">provides a uniquely valuable source of freely available rate data for most the US; however, adapting it for use in the </w:t>
-      </w:r>
-      <w:proofErr w:type="spellStart"/>
-      <w:r>
-        <w:t>dWind</w:t>
-      </w:r>
-      <w:proofErr w:type="spellEnd"/>
-      <w:r>
-        <w:t xml:space="preserve"> model pose</w:t>
+        <w:t>provides a uniquely valuable source of freely available rate data for most the US; however, adapting it for use in the dWind model pose</w:t>
       </w:r>
       <w:r>
         <w:t>d</w:t>
@@ -328,15 +261,7 @@
     <w:p/>
     <w:p>
       <w:r>
-        <w:t xml:space="preserve">The largest challenge with adapting the URDB data for use in </w:t>
-      </w:r>
-      <w:proofErr w:type="spellStart"/>
-      <w:r>
-        <w:t>dWind</w:t>
-      </w:r>
-      <w:proofErr w:type="spellEnd"/>
-      <w:r>
-        <w:t xml:space="preserve"> </w:t>
+        <w:t xml:space="preserve">The largest challenge with adapting the URDB data for use in dWind </w:t>
       </w:r>
       <w:r>
         <w:t>was</w:t>
@@ -353,13 +278,8 @@
       <w:r>
         <w:t xml:space="preserve">the </w:t>
       </w:r>
-      <w:proofErr w:type="spellStart"/>
-      <w:r>
-        <w:t>dWind</w:t>
-      </w:r>
-      <w:proofErr w:type="spellEnd"/>
-      <w:r>
-        <w:t xml:space="preserve"> model </w:t>
+      <w:r>
+        <w:t xml:space="preserve">dWind model </w:t>
       </w:r>
       <w:r>
         <w:t>needed</w:t>
@@ -383,40 +303,33 @@
         <w:t xml:space="preserve">. </w:t>
       </w:r>
       <w:r>
-        <w:t xml:space="preserve">To facilitate this automated rate selection process, the </w:t>
-      </w:r>
-      <w:proofErr w:type="spellStart"/>
-      <w:r>
-        <w:t>dWind</w:t>
-      </w:r>
-      <w:proofErr w:type="spellEnd"/>
-      <w:r>
-        <w:t xml:space="preserve"> model uses a subset of rates from the URDB curated by NREL for this purpose.</w:t>
-      </w:r>
-      <w:r>
-        <w:t xml:space="preserve"> The remainder of this section details the data </w:t>
-      </w:r>
-      <w:proofErr w:type="spellStart"/>
-      <w:r>
-        <w:t>curation</w:t>
-      </w:r>
-      <w:proofErr w:type="spellEnd"/>
-      <w:r>
-        <w:t xml:space="preserve"> process performe</w:t>
+        <w:t>To facilitate this automated rate selection process, the dWind model uses a subset of rates from the URDB curated by NREL for this purpose.</w:t>
+      </w:r>
+      <w:r>
+        <w:t xml:space="preserve"> The remainder of this section details the data curation process performe</w:t>
       </w:r>
       <w:r>
         <w:t>d by NREL to integrate</w:t>
       </w:r>
       <w:r>
-        <w:t xml:space="preserve"> URDB data into the </w:t>
-      </w:r>
-      <w:proofErr w:type="spellStart"/>
-      <w:r>
-        <w:t>dWind</w:t>
-      </w:r>
-      <w:proofErr w:type="spellEnd"/>
-      <w:r>
-        <w:t xml:space="preserve"> model.</w:t>
+        <w:t xml:space="preserve"> URDB data into th</w:t>
+      </w:r>
+      <w:r>
+        <w:t xml:space="preserve">e dWind model; the actual </w:t>
+      </w:r>
+      <w:r>
+        <w:t xml:space="preserve">dynamic </w:t>
+      </w:r>
+      <w:r>
+        <w:t xml:space="preserve">process used for automated rate selection </w:t>
+      </w:r>
+      <w:r>
+        <w:t xml:space="preserve">for customer types </w:t>
+      </w:r>
+      <w:bookmarkStart w:id="0" w:name="_GoBack"/>
+      <w:bookmarkEnd w:id="0"/>
+      <w:r>
+        <w:t>in dWind is described in the following section.</w:t>
       </w:r>
     </w:p>
     <w:p/>
@@ -443,15 +356,11 @@
         <w:t>the customer’s</w:t>
       </w:r>
       <w:r>
-        <w:t xml:space="preserve"> sector (residential, commercial, industrial, etc.) and electric usage requirements (voltage, demand levels, etc.). Given these same parameters in machine-readable form, the </w:t>
-      </w:r>
-      <w:proofErr w:type="spellStart"/>
-      <w:r>
-        <w:t>dWind</w:t>
-      </w:r>
-      <w:proofErr w:type="spellEnd"/>
-      <w:r>
-        <w:t xml:space="preserve"> model could also limit the rates available to simulated customers based on their various characteristics. Unfortunately, although the</w:t>
+        <w:t xml:space="preserve"> sector (residential, commercial, industrial, etc.) and electric usage requirements (voltage, demand levels, etc.). Given these same parameters in machine-readable form, the dWind model could also limit the rates available to simulated customers based on their various characteristics. </w:t>
+      </w:r>
+      <w:r>
+        <w:lastRenderedPageBreak/>
+        <w:t>Unfortunately, although the</w:t>
       </w:r>
       <w:r>
         <w:t xml:space="preserve"> URDB </w:t>
@@ -463,25 +372,10 @@
         <w:t>a</w:t>
       </w:r>
       <w:r>
-        <w:t xml:space="preserve">rameters corresponding to many of these rules, the actual values are not defined for the majority of rates in the </w:t>
-      </w:r>
-      <w:r>
-        <w:lastRenderedPageBreak/>
-        <w:t>database.</w:t>
-      </w:r>
-      <w:r>
-        <w:t xml:space="preserve"> </w:t>
-      </w:r>
-      <w:r>
-        <w:t xml:space="preserve">To overcome this missing </w:t>
-      </w:r>
-      <w:proofErr w:type="gramStart"/>
-      <w:r>
-        <w:t>information ,</w:t>
-      </w:r>
-      <w:proofErr w:type="gramEnd"/>
-      <w:r>
-        <w:t xml:space="preserve"> we curated two different collections of rates from the URDB: (1) a selection of rates that were manually reviewed by NREL to determine the rate type (i.e., time-of-use, seasonal, tiered, etc.) and the range of applicable demand levels (minimum and maximum demand in kW); and (2) a selection of rates that are the only available option in their utility territory and sector.</w:t>
+        <w:t>rameters corresponding to many of these rules, the actual values are not defined for the majority of rates in the database.</w:t>
+      </w:r>
+      <w:r>
+        <w:t xml:space="preserve"> To overcome this missing information , we curated two different collections of rates from the URDB: (1) a selection of rates that were manually reviewed by NREL to determine the rate type (i.e., time-of-use, seasonal, tiered, etc.) and the range of applicable demand levels (minimum and maximum demand in kW); and (2) a selection of rates that are the only available option in their utility territory and sector.</w:t>
       </w:r>
     </w:p>
     <w:p/>
@@ -496,23 +390,7 @@
         <w:t>Figure 1.</w:t>
       </w:r>
       <w:r>
-        <w:t xml:space="preserve"> Map showing geographic coverage of all rates in the </w:t>
-      </w:r>
-      <w:proofErr w:type="gramStart"/>
-      <w:r>
-        <w:t>URDB .</w:t>
-      </w:r>
-      <w:proofErr w:type="gramEnd"/>
-      <w:r>
-        <w:t xml:space="preserve"> Source: </w:t>
-      </w:r>
-      <w:proofErr w:type="spellStart"/>
-      <w:r>
-        <w:t>OpenEI</w:t>
-      </w:r>
-      <w:proofErr w:type="spellEnd"/>
-      <w:r>
-        <w:t xml:space="preserve"> 2014.</w:t>
+        <w:t xml:space="preserve"> Map showing geographic coverage of all rates in the URDB . Source: OpenEI 2014.</w:t>
       </w:r>
     </w:p>
     <w:p>
@@ -624,94 +502,46 @@
         <w:t>The second set of rates includes approximately 1240 additional tariffs</w:t>
       </w:r>
       <w:r>
+        <w:t xml:space="preserve"> covering an additional 1,050 utility territories. </w:t>
+      </w:r>
+      <w:r>
+        <w:t xml:space="preserve">Each rate in this </w:t>
+      </w:r>
+      <w:r>
+        <w:t xml:space="preserve">second </w:t>
+      </w:r>
+      <w:r>
+        <w:t>set is the only available rate in it</w:t>
+      </w:r>
+      <w:r>
+        <w:t>s utility territory and sector; therefore, they tend to be associated municipal and cooperative utilities with small populations of customers. Combined</w:t>
+      </w:r>
+      <w:r>
+        <w:t xml:space="preserve">, we extracted </w:t>
+      </w:r>
+      <w:r>
+        <w:t>a total of</w:t>
+      </w:r>
+      <w:r>
+        <w:t xml:space="preserve"> 2</w:t>
+      </w:r>
+      <w:r>
+        <w:t>,</w:t>
+      </w:r>
+      <w:r>
+        <w:t>370 rates from the URDB for use in the dWind model.</w:t>
+      </w:r>
+      <w:r>
+        <w:t xml:space="preserve"> The full set of extracted rates</w:t>
+      </w:r>
+      <w:r>
         <w:t xml:space="preserve"> </w:t>
       </w:r>
       <w:r>
-        <w:t>cover</w:t>
-      </w:r>
-      <w:r>
-        <w:t>ing</w:t>
-      </w:r>
-      <w:r>
-        <w:t xml:space="preserve"> an additional 1,050 utility territories</w:t>
-      </w:r>
-      <w:r>
-        <w:t xml:space="preserve">. </w:t>
-      </w:r>
-      <w:r>
-        <w:t xml:space="preserve">Each rate in this </w:t>
-      </w:r>
-      <w:r>
-        <w:t xml:space="preserve">second </w:t>
-      </w:r>
-      <w:r>
-        <w:t>set is the only available rate in it</w:t>
-      </w:r>
-      <w:r>
-        <w:t>s utility territory and sector; therefore, they</w:t>
-      </w:r>
-      <w:r>
-        <w:t xml:space="preserve"> tend to be</w:t>
-      </w:r>
-      <w:r>
-        <w:t xml:space="preserve"> associated</w:t>
-      </w:r>
-      <w:r>
-        <w:t xml:space="preserve"> municipal </w:t>
-      </w:r>
-      <w:r>
-        <w:t xml:space="preserve">and cooperative </w:t>
-      </w:r>
-      <w:r>
-        <w:t xml:space="preserve">utilities with small populations of customers. </w:t>
-      </w:r>
-      <w:bookmarkStart w:id="0" w:name="_GoBack"/>
-      <w:bookmarkEnd w:id="0"/>
-      <w:r>
-        <w:t>Combined</w:t>
-      </w:r>
-      <w:r>
-        <w:t xml:space="preserve">, we extracted </w:t>
-      </w:r>
-      <w:r>
-        <w:t>a total of</w:t>
-      </w:r>
-      <w:r>
-        <w:t xml:space="preserve"> 2</w:t>
-      </w:r>
-      <w:r>
-        <w:t>,</w:t>
-      </w:r>
-      <w:r>
-        <w:t xml:space="preserve">370 rates from the URDB for use in the </w:t>
-      </w:r>
-      <w:proofErr w:type="spellStart"/>
-      <w:r>
-        <w:t>dWind</w:t>
-      </w:r>
-      <w:proofErr w:type="spellEnd"/>
-      <w:r>
-        <w:t xml:space="preserve"> model.</w:t>
-      </w:r>
-      <w:r>
-        <w:t xml:space="preserve"> The full set of extracted rates</w:t>
-      </w:r>
-      <w:r>
-        <w:t xml:space="preserve"> </w:t>
-      </w:r>
-      <w:r>
         <w:t>is</w:t>
       </w:r>
       <w:r>
-        <w:t xml:space="preserve"> associated with utility territories serving approximately 80 percent of residential and commercial customers and load in the US. Figure 2 shows the geographic coverage of the two combined subsets of rates extracted from the URDB for use in the </w:t>
-      </w:r>
-      <w:proofErr w:type="spellStart"/>
-      <w:r>
-        <w:t>dWind</w:t>
-      </w:r>
-      <w:proofErr w:type="spellEnd"/>
-      <w:r>
-        <w:t xml:space="preserve"> model. For geographic regions lacking rate coverage, we developed a </w:t>
+        <w:t xml:space="preserve"> associated with utility territories serving approximately 80 percent of residential and commercial customers and load in the US. Figure 2 shows the geographic coverage of the two combined subsets of rates extracted from the URDB for use in the dWind model. For geographic regions lacking rate coverage, we developed a </w:t>
       </w:r>
       <w:r>
         <w:t xml:space="preserve">ranked </w:t>
@@ -733,15 +563,7 @@
         <w:t>Figure 2.</w:t>
       </w:r>
       <w:r>
-        <w:t xml:space="preserve"> Map showing geographic coverage of rates extracted from URDB for use in the </w:t>
-      </w:r>
-      <w:proofErr w:type="spellStart"/>
-      <w:r>
-        <w:t>dWind</w:t>
-      </w:r>
-      <w:proofErr w:type="spellEnd"/>
-      <w:r>
-        <w:t xml:space="preserve"> model.</w:t>
+        <w:t xml:space="preserve"> Map showing geographic coverage of rates extracted from URDB for use in the dWind model.</w:t>
       </w:r>
     </w:p>
     <w:p>
@@ -805,15 +627,7 @@
     <w:p/>
     <w:p>
       <w:r>
-        <w:t xml:space="preserve">There are two important caveats to note about URDB rates used in </w:t>
-      </w:r>
-      <w:proofErr w:type="spellStart"/>
-      <w:r>
-        <w:t>dWind</w:t>
-      </w:r>
-      <w:proofErr w:type="spellEnd"/>
-      <w:r>
-        <w:t>. First, d</w:t>
+        <w:t>There are two important caveats to note about URDB rates used in dWind. First, d</w:t>
       </w:r>
       <w:r>
         <w:t xml:space="preserve">ue to </w:t>
@@ -831,15 +645,7 @@
         <w:t>d</w:t>
       </w:r>
       <w:r>
-        <w:t xml:space="preserve"> in the </w:t>
-      </w:r>
-      <w:proofErr w:type="spellStart"/>
-      <w:r>
-        <w:t>dWind</w:t>
-      </w:r>
-      <w:proofErr w:type="spellEnd"/>
-      <w:r>
-        <w:t xml:space="preserve"> model </w:t>
+        <w:t xml:space="preserve"> in the dWind model </w:t>
       </w:r>
       <w:r>
         <w:t>are currently limited to</w:t>
@@ -848,23 +654,7 @@
         <w:t xml:space="preserve"> residential and commercial sector rates. </w:t>
       </w:r>
       <w:r>
-        <w:t xml:space="preserve">Industrial rates do exist in the URDB, and may be added to </w:t>
-      </w:r>
-      <w:proofErr w:type="spellStart"/>
-      <w:r>
-        <w:t>dWind</w:t>
-      </w:r>
-      <w:proofErr w:type="spellEnd"/>
-      <w:r>
-        <w:t xml:space="preserve"> at a later time as a model enhancement. In place of industrial rates, the current version of the model uses commercial rates to evaluate electric bills for industrial customers. The second caveat to note is that the data extracted from the URDB for the </w:t>
-      </w:r>
-      <w:proofErr w:type="spellStart"/>
-      <w:r>
-        <w:t>dWind</w:t>
-      </w:r>
-      <w:proofErr w:type="spellEnd"/>
-      <w:r>
-        <w:t xml:space="preserve"> model represent a snapshot of real world rate structures, as of the time they were downloaded (December 2014). Future model enhancements may include updates to the</w:t>
+        <w:t>Industrial rates do exist in the URDB, and may be added to dWind at a later time as a model enhancement. In place of industrial rates, the current version of the model uses commercial rates to evaluate electric bills for industrial customers. The second caveat to note is that the data extracted from the URDB for the dWind model represent a snapshot of real world rate structures, as of the time they were downloaded (December 2014). Future model enhancements may include updates to the</w:t>
       </w:r>
       <w:r>
         <w:t xml:space="preserve"> URDB</w:t>
@@ -889,15 +679,7 @@
     </w:p>
     <w:p>
       <w:r>
-        <w:t xml:space="preserve">To allow for comparison, the </w:t>
-      </w:r>
-      <w:proofErr w:type="spellStart"/>
-      <w:r>
-        <w:t>dWind</w:t>
-      </w:r>
-      <w:proofErr w:type="spellEnd"/>
-      <w:r>
-        <w:t xml:space="preserve"> model allows users to </w:t>
+        <w:t xml:space="preserve">To allow for comparison, the dWind model allows users to </w:t>
       </w:r>
       <w:r>
         <w:t xml:space="preserve">calculate bill savings based on the average cost of electricity ($/kWh) by state. While average rates do represent overall energy expenditures for customers, by definition they do not incorporate important nuances in </w:t>
@@ -918,15 +700,7 @@
         <w:t xml:space="preserve">). </w:t>
       </w:r>
       <w:r>
-        <w:t xml:space="preserve">The </w:t>
-      </w:r>
-      <w:proofErr w:type="spellStart"/>
-      <w:r>
-        <w:t>dWind</w:t>
-      </w:r>
-      <w:proofErr w:type="spellEnd"/>
-      <w:r>
-        <w:t xml:space="preserve"> model uses data for 2012, which represented the most recently available data at the time of model development. </w:t>
+        <w:t xml:space="preserve">The dWind model uses data for 2012, which represented the most recently available data at the time of model development. </w:t>
       </w:r>
       <w:r>
         <w:t xml:space="preserve">We mapped the rates to counties using the utility territory to county lookup table included in the EIA 861 for 2012 </w:t>
@@ -965,15 +739,7 @@
     </w:p>
     <w:p>
       <w:r>
-        <w:t xml:space="preserve">As a final option, users of the </w:t>
-      </w:r>
-      <w:proofErr w:type="spellStart"/>
-      <w:r>
-        <w:t>dWind</w:t>
-      </w:r>
-      <w:proofErr w:type="spellEnd"/>
-      <w:r>
-        <w:t xml:space="preserve"> model may also choose to provide user-defined flat retail rates. Users can specify a unique rate for each state and sector. Default values in the input table for user-defined rates are based on the state annual average flat rates from 2012, as provided by the EIA </w:t>
+        <w:t xml:space="preserve">As a final option, users of the dWind model may also choose to provide user-defined flat retail rates. Users can specify a unique rate for each state and sector. Default values in the input table for user-defined rates are based on the state annual average flat rates from 2012, as provided by the EIA </w:t>
       </w:r>
       <w:r>
         <w:t>(EIA 2015a).</w:t>
@@ -1041,15 +807,7 @@
         <w:t>Each customer type that is evaluated in t</w:t>
       </w:r>
       <w:r>
-        <w:t xml:space="preserve">he </w:t>
-      </w:r>
-      <w:proofErr w:type="spellStart"/>
-      <w:r>
-        <w:t>dWind</w:t>
-      </w:r>
-      <w:proofErr w:type="spellEnd"/>
-      <w:r>
-        <w:t xml:space="preserve"> model is assigned a single retail rate. When the model is run using either </w:t>
+        <w:t xml:space="preserve">he dWind model is assigned a single retail rate. When the model is run using either </w:t>
       </w:r>
       <w:r>
         <w:t>annual average or user-defined</w:t>
@@ -1244,11 +1002,7 @@
         <w:t xml:space="preserve">structure. </w:t>
       </w:r>
       <w:r>
-        <w:t xml:space="preserve">The remaining </w:t>
-      </w:r>
-      <w:proofErr w:type="gramStart"/>
-      <w:r>
-        <w:t xml:space="preserve">set of rates </w:t>
+        <w:t xml:space="preserve">The remaining set of rates </w:t>
       </w:r>
       <w:r>
         <w:t xml:space="preserve">(i.e., </w:t>
@@ -1266,11 +1020,7 @@
         <w:t>do not meet the two criteria)</w:t>
       </w:r>
       <w:r>
-        <w:t xml:space="preserve"> comprise</w:t>
-      </w:r>
-      <w:proofErr w:type="gramEnd"/>
-      <w:r>
-        <w:t xml:space="preserve"> the second tier of rates, and are ranked purely using their proximity to the customer location.</w:t>
+        <w:t xml:space="preserve"> comprise the second tier of rates, and are ranked purely using their proximity to the customer location.</w:t>
       </w:r>
       <w:r>
         <w:t xml:space="preserve"> The two tiers of rate rankings are then consolidated, in order, into a single seamless set of rankings </w:t>
@@ -1285,26 +1035,10 @@
     <w:p/>
     <w:p>
       <w:r>
-        <w:t xml:space="preserve">The rate rankings often include ties between rates from the same utility territory; breaking of ties is dealt with dynamically within the </w:t>
-      </w:r>
-      <w:proofErr w:type="spellStart"/>
-      <w:r>
-        <w:t>dWind</w:t>
-      </w:r>
-      <w:proofErr w:type="spellEnd"/>
-      <w:r>
-        <w:t xml:space="preserve"> model. During each model run, a stochastic process is used to generate a set of customer types by sampling from customer loca</w:t>
-      </w:r>
-      <w:r>
-        <w:t xml:space="preserve">tions and annual electric loads. Each customer type is also assigned a normalized annual electric load profile. Using this profile and the annual electric load of the customer, the </w:t>
-      </w:r>
-      <w:proofErr w:type="spellStart"/>
-      <w:r>
-        <w:t>dWind</w:t>
-      </w:r>
-      <w:proofErr w:type="spellEnd"/>
-      <w:r>
-        <w:t xml:space="preserve"> model determines the maximum demand required by the customer over the course of a typical year. This maximum demand hour is compared to the demand ranges associated with each of the</w:t>
+        <w:t>The rate rankings often include ties between rates from the same utility territory; breaking of ties is dealt with dynamically within the dWind model. During each model run, a stochastic process is used to generate a set of customer types by sampling from customer loca</w:t>
+      </w:r>
+      <w:r>
+        <w:t>tions and annual electric loads. Each customer type is also assigned a normalized annual electric load profile. Using this profile and the annual electric load of the customer, the dWind model determines the maximum demand required by the customer over the course of a typical year. This maximum demand hour is compared to the demand ranges associated with each of the</w:t>
       </w:r>
       <w:r>
         <w:t xml:space="preserve"> curated</w:t>
@@ -2582,15 +2316,7 @@
         <w:t xml:space="preserve">for breaking ties </w:t>
       </w:r>
       <w:r>
-        <w:t xml:space="preserve">is consistent with other techniques used in the </w:t>
-      </w:r>
-      <w:proofErr w:type="spellStart"/>
-      <w:r>
-        <w:t>dWind</w:t>
-      </w:r>
-      <w:proofErr w:type="spellEnd"/>
-      <w:r>
-        <w:t xml:space="preserve"> model. In the absence of better data or knowledge, we are uncertain which rate to use for certain customers. Therefore, rather than make a potentially incorrect or biased choice, the model allows users to use random sampling to investigate the effects of this uncertainty on model outputs.</w:t>
+        <w:t>is consistent with other techniques used in the dWind model. In the absence of better data or knowledge, we are uncertain which rate to use for certain customers. Therefore, rather than make a potentially incorrect or biased choice, the model allows users to use random sampling to investigate the effects of this uncertainty on model outputs.</w:t>
       </w:r>
       <w:r>
         <w:t xml:space="preserve"> Nevertheless, this is a potential area for future model enhancement</w:t>
@@ -2602,13 +2328,8 @@
         <w:t xml:space="preserve">given sufficient funding, a manual or semi-automated process could be performed to develop a </w:t>
       </w:r>
       <w:r>
-        <w:t xml:space="preserve">more </w:t>
-      </w:r>
-      <w:proofErr w:type="gramStart"/>
-      <w:r>
-        <w:t>empirically-founded</w:t>
-      </w:r>
-      <w:proofErr w:type="gramEnd"/>
+        <w:t>more empirically-founded</w:t>
+      </w:r>
       <w:r>
         <w:t xml:space="preserve"> ranking of rate prevalen</w:t>
       </w:r>
@@ -2635,13 +2356,8 @@
       </w:r>
     </w:p>
     <w:p>
-      <w:proofErr w:type="gramStart"/>
-      <w:r>
-        <w:t>incorporate</w:t>
-      </w:r>
-      <w:proofErr w:type="gramEnd"/>
-      <w:r>
-        <w:t xml:space="preserve"> real-world, complex rate structures into</w:t>
+      <w:r>
+        <w:t>incorporate real-world, complex rate structures into</w:t>
       </w:r>
       <w:r>
         <w:t xml:space="preserve"> the</w:t>
@@ -2649,13 +2365,8 @@
       <w:r>
         <w:t xml:space="preserve"> </w:t>
       </w:r>
-      <w:proofErr w:type="spellStart"/>
-      <w:r>
-        <w:t>dWind</w:t>
-      </w:r>
-      <w:proofErr w:type="spellEnd"/>
-      <w:r>
-        <w:t xml:space="preserve"> model. Due to the importance of rate structures as a first-order driver of </w:t>
+      <w:r>
+        <w:t xml:space="preserve">dWind model. Due to the importance of rate structures as a first-order driver of </w:t>
       </w:r>
       <w:r>
         <w:t xml:space="preserve">the economics of </w:t>
@@ -2664,15 +2375,7 @@
         <w:t xml:space="preserve">distributed generation, this is a </w:t>
       </w:r>
       <w:r>
-        <w:t xml:space="preserve">unique and highly valuable capability of the </w:t>
-      </w:r>
-      <w:proofErr w:type="spellStart"/>
-      <w:r>
-        <w:t>dWind</w:t>
-      </w:r>
-      <w:proofErr w:type="spellEnd"/>
-      <w:r>
-        <w:t xml:space="preserve"> model.</w:t>
+        <w:t>unique and highly valuable capability of the dWind model.</w:t>
       </w:r>
     </w:p>
     <w:p>
@@ -2697,34 +2400,8 @@
     </w:p>
     <w:p/>
     <w:p>
-      <w:proofErr w:type="spellStart"/>
-      <w:proofErr w:type="gramStart"/>
-      <w:r>
-        <w:t>OpenEI</w:t>
-      </w:r>
-      <w:proofErr w:type="spellEnd"/>
-      <w:r>
-        <w:t xml:space="preserve"> (2014).</w:t>
-      </w:r>
-      <w:proofErr w:type="gramEnd"/>
-      <w:r>
-        <w:t xml:space="preserve"> </w:t>
-      </w:r>
-      <w:proofErr w:type="gramStart"/>
-      <w:r>
-        <w:t xml:space="preserve">“Utility rate coverage on </w:t>
-      </w:r>
-      <w:proofErr w:type="spellStart"/>
-      <w:r>
-        <w:t>OpenEI</w:t>
-      </w:r>
-      <w:proofErr w:type="spellEnd"/>
-      <w:r>
-        <w:t>”.</w:t>
-      </w:r>
-      <w:proofErr w:type="gramEnd"/>
-      <w:r>
-        <w:t xml:space="preserve"> Accessed May 27, 2015: </w:t>
+      <w:r>
+        <w:t xml:space="preserve">OpenEI (2014). “Utility rate coverage on OpenEI”. Accessed May 27, 2015: </w:t>
       </w:r>
       <w:r>
         <w:t>http://prod-http-80-800498448.us-east-1.elb.amazonaws.com/w/images/f/fd/OpenEI_Utility_Rate_Coverage.png</w:t>
@@ -2735,26 +2412,8 @@
     </w:p>
     <w:p/>
     <w:p>
-      <w:proofErr w:type="spellStart"/>
-      <w:proofErr w:type="gramStart"/>
-      <w:r>
-        <w:t>OpenEI</w:t>
-      </w:r>
-      <w:proofErr w:type="spellEnd"/>
-      <w:r>
-        <w:t xml:space="preserve"> (2015).</w:t>
-      </w:r>
-      <w:proofErr w:type="gramEnd"/>
-      <w:r>
-        <w:t xml:space="preserve"> </w:t>
-      </w:r>
-      <w:proofErr w:type="gramStart"/>
-      <w:r>
-        <w:t>“Get Utility Rates”.</w:t>
-      </w:r>
-      <w:proofErr w:type="gramEnd"/>
-      <w:r>
-        <w:t xml:space="preserve"> Accessed May 27, 2015: </w:t>
+      <w:r>
+        <w:t xml:space="preserve">OpenEI (2015). “Get Utility Rates”. Accessed May 27, 2015: </w:t>
       </w:r>
       <w:r>
         <w:t>http://en.openei.org/services/doc/rest/util_rates</w:t>
@@ -2765,26 +2424,8 @@
     </w:p>
     <w:p/>
     <w:p>
-      <w:proofErr w:type="spellStart"/>
-      <w:proofErr w:type="gramStart"/>
-      <w:r>
-        <w:t>OpenEI</w:t>
-      </w:r>
-      <w:proofErr w:type="spellEnd"/>
-      <w:r>
-        <w:t xml:space="preserve"> (2015).</w:t>
-      </w:r>
-      <w:proofErr w:type="gramEnd"/>
-      <w:r>
-        <w:t xml:space="preserve"> </w:t>
-      </w:r>
-      <w:proofErr w:type="gramStart"/>
-      <w:r>
-        <w:t>“U.S. Utility Rate Database”.</w:t>
-      </w:r>
-      <w:proofErr w:type="gramEnd"/>
-      <w:r>
-        <w:t xml:space="preserve"> Accessed May 27, 2015: </w:t>
+      <w:r>
+        <w:t xml:space="preserve">OpenEI (2015). “U.S. Utility Rate Database”. Accessed May 27, 2015: </w:t>
       </w:r>
       <w:r>
         <w:t>http://en.openei.org/wiki/Utility_Rate_Database</w:t>
@@ -2795,21 +2436,8 @@
     </w:p>
     <w:p/>
     <w:p>
-      <w:proofErr w:type="gramStart"/>
-      <w:r>
-        <w:t xml:space="preserve">U.S Energy Information </w:t>
-      </w:r>
-      <w:proofErr w:type="spellStart"/>
-      <w:r>
-        <w:t>Adminstration</w:t>
-      </w:r>
-      <w:proofErr w:type="spellEnd"/>
-      <w:r>
-        <w:t xml:space="preserve"> (EIA) (2015).</w:t>
-      </w:r>
-      <w:proofErr w:type="gramEnd"/>
-      <w:r>
-        <w:t xml:space="preserve"> “Detailed State Data: Average Price by State by Provider (EIA-861)”. Accessed January 2, 2015: </w:t>
+      <w:r>
+        <w:t xml:space="preserve">U.S Energy Information Adminstration (EIA) (2015). “Detailed State Data: Average Price by State by Provider (EIA-861)”. Accessed January 2, 2015: </w:t>
       </w:r>
       <w:r>
         <w:t>http://www.eia.gov/electricity/data/state/avgprice_annual.xls</w:t>
@@ -2825,27 +2453,14 @@
           <w:highlight w:val="yellow"/>
         </w:rPr>
       </w:pPr>
-      <w:proofErr w:type="gramStart"/>
-      <w:r>
-        <w:t xml:space="preserve">U.S Energy Information </w:t>
-      </w:r>
-      <w:proofErr w:type="spellStart"/>
-      <w:r>
-        <w:t>Adminstration</w:t>
-      </w:r>
-      <w:proofErr w:type="spellEnd"/>
-      <w:r>
-        <w:t xml:space="preserve"> (EIA) (201</w:t>
+      <w:r>
+        <w:t>U.S Energy Information Adminstration (EIA) (201</w:t>
       </w:r>
       <w:r>
         <w:t>5</w:t>
       </w:r>
       <w:r>
-        <w:t>).</w:t>
-      </w:r>
-      <w:proofErr w:type="gramEnd"/>
-      <w:r>
-        <w:t xml:space="preserve"> “Electric Sales, Revenue, and Average Price: Tables T6, T7, and T8 (2012)”. Accessed January 2, 2015: </w:t>
+        <w:t xml:space="preserve">). “Electric Sales, Revenue, and Average Price: Tables T6, T7, and T8 (2012)”. Accessed January 2, 2015: </w:t>
       </w:r>
       <w:r>
         <w:t>h</w:t>
@@ -2862,21 +2477,8 @@
       </w:pPr>
     </w:p>
     <w:p>
-      <w:proofErr w:type="gramStart"/>
-      <w:r>
-        <w:t xml:space="preserve">U.S Energy Information </w:t>
-      </w:r>
-      <w:proofErr w:type="spellStart"/>
-      <w:r>
-        <w:t>Adminstration</w:t>
-      </w:r>
-      <w:proofErr w:type="spellEnd"/>
-      <w:r>
-        <w:t xml:space="preserve"> (EIA) (2015).</w:t>
-      </w:r>
-      <w:proofErr w:type="gramEnd"/>
-      <w:r>
-        <w:t xml:space="preserve"> “Electric </w:t>
+      <w:r>
+        <w:t xml:space="preserve">U.S Energy Information Adminstration (EIA) (2015). “Electric </w:t>
       </w:r>
       <w:r>
         <w:t>Power Sales, R</w:t>
@@ -4411,7 +4013,7 @@
 </file>
 
 <file path=customXml/itemProps1.xml><?xml version="1.0" encoding="utf-8"?>
-<ds:datastoreItem xmlns:ds="http://schemas.openxmlformats.org/officeDocument/2006/customXml" ds:itemID="{9DBC2F3B-3580-954C-A4C7-510BC1AD13A0}">
+<ds:datastoreItem xmlns:ds="http://schemas.openxmlformats.org/officeDocument/2006/customXml" ds:itemID="{FA64CD4F-0EC0-DD44-8A1F-CE18230A206F}">
   <ds:schemaRefs>
     <ds:schemaRef ds:uri="http://schemas.openxmlformats.org/officeDocument/2006/bibliography"/>
   </ds:schemaRefs>

</xml_diff>